<commit_message>
Correção no termo de consentimento
</commit_message>
<xml_diff>
--- a/assets/Termo_de_Consentimento_Livre_e_Esclarecido_Doutorado_Résia_Morais.docx
+++ b/assets/Termo_de_Consentimento_Livre_e_Esclarecido_Doutorado_Résia_Morais.docx
@@ -1907,7 +1907,19 @@
           <w:szCs w:val="24"/>
           <w:lang w:eastAsia="pt-BR"/>
         </w:rPr>
-        <w:t> Concordo</w:t>
+        <w:t xml:space="preserve"> </w:t>
+      </w:r>
+      <w:r>
+        <w:rPr>
+          <w:rFonts w:ascii="Times New Roman" w:eastAsia="Times New Roman" w:hAnsi="Times New Roman" w:cs="Times New Roman"/>
+          <w:b/>
+          <w:bCs/>
+          <w:color w:val="FF0000"/>
+          <w:sz w:val="24"/>
+          <w:szCs w:val="24"/>
+          <w:lang w:eastAsia="pt-BR"/>
+        </w:rPr>
+        <w:t>Concordo</w:t>
       </w:r>
     </w:p>
     <w:p>

</xml_diff>